<commit_message>
Removed paragraph about not doing code reviews
</commit_message>
<xml_diff>
--- a/Labs/Lab06/CS133JS_Lab06_Instructions-groupB.docx
+++ b/Labs/Lab06/CS133JS_Lab06_Instructions-groupB.docx
@@ -60,12 +60,9 @@
           <w:szCs w:val="22"/>
         </w:rPr>
         <w:sectPr>
-          <w:headerReference w:type="even" r:id="rId8"/>
-          <w:headerReference w:type="default" r:id="rId9"/>
-          <w:footerReference w:type="even" r:id="rId10"/>
-          <w:footerReference w:type="default" r:id="rId11"/>
-          <w:headerReference w:type="first" r:id="rId12"/>
-          <w:footerReference w:type="first" r:id="rId13"/>
+          <w:headerReference w:type="default" r:id="rId8"/>
+          <w:footerReference w:type="even" r:id="rId9"/>
+          <w:footerReference w:type="default" r:id="rId10"/>
           <w:pgSz w:w="12240" w:h="15840"/>
           <w:pgMar w:top="1440" w:right="1530" w:bottom="1440" w:left="1800" w:header="720" w:footer="720" w:gutter="0"/>
           <w:cols w:space="720"/>
@@ -1602,7 +1599,7 @@
                     <pic:cNvPicPr/>
                   </pic:nvPicPr>
                   <pic:blipFill>
-                    <a:blip r:embed="rId14"/>
+                    <a:blip r:embed="rId11"/>
                     <a:stretch>
                       <a:fillRect/>
                     </a:stretch>
@@ -1845,11 +1842,6 @@
     </w:p>
     <w:p>
       <w:pPr>
-        <w:pStyle w:val="ListParagraph"/>
-        <w:numPr>
-          <w:ilvl w:val="0"/>
-          <w:numId w:val="17"/>
-        </w:numPr>
         <w:spacing w:before="120" w:after="120"/>
         <w:rPr>
           <w:rFonts w:cs="Arial"/>
@@ -1857,6 +1849,8 @@
           <w:szCs w:val="22"/>
         </w:rPr>
       </w:pPr>
+      <w:bookmarkStart w:id="0" w:name="_GoBack"/>
+      <w:bookmarkEnd w:id="0"/>
       <w:r>
         <w:rPr>
           <w:rFonts w:cs="Arial"/>
@@ -2204,13 +2198,11 @@
           <w:szCs w:val="22"/>
         </w:rPr>
       </w:pPr>
-      <w:bookmarkStart w:id="0" w:name="_GoBack"/>
-      <w:bookmarkEnd w:id="0"/>
     </w:p>
     <w:sectPr>
-      <w:headerReference w:type="default" r:id="rId15"/>
-      <w:footerReference w:type="even" r:id="rId16"/>
-      <w:footerReference w:type="default" r:id="rId17"/>
+      <w:headerReference w:type="default" r:id="rId12"/>
+      <w:footerReference w:type="even" r:id="rId13"/>
+      <w:footerReference w:type="default" r:id="rId14"/>
       <w:type w:val="continuous"/>
       <w:pgSz w:w="12240" w:h="15840"/>
       <w:pgMar w:top="1440" w:right="1530" w:bottom="1440" w:left="1800" w:header="720" w:footer="720" w:gutter="0"/>
@@ -2371,16 +2363,6 @@
 
 <file path=word/footer3.xml><?xml version="1.0" encoding="utf-8"?>
 <w:ftr xmlns:wpc="http://schemas.microsoft.com/office/word/2010/wordprocessingCanvas" xmlns:cx="http://schemas.microsoft.com/office/drawing/2014/chartex" xmlns:cx1="http://schemas.microsoft.com/office/drawing/2015/9/8/chartex" xmlns:cx2="http://schemas.microsoft.com/office/drawing/2015/10/21/chartex" xmlns:cx3="http://schemas.microsoft.com/office/drawing/2016/5/9/chartex" xmlns:cx4="http://schemas.microsoft.com/office/drawing/2016/5/10/chartex" xmlns:cx5="http://schemas.microsoft.com/office/drawing/2016/5/11/chartex" xmlns:cx6="http://schemas.microsoft.com/office/drawing/2016/5/12/chartex" xmlns:cx7="http://schemas.microsoft.com/office/drawing/2016/5/13/chartex" xmlns:cx8="http://schemas.microsoft.com/office/drawing/2016/5/14/chartex" xmlns:mc="http://schemas.openxmlformats.org/markup-compatibility/2006" xmlns:aink="http://schemas.microsoft.com/office/drawing/2016/ink" xmlns:am3d="http://schemas.microsoft.com/office/drawing/2017/model3d" xmlns:o="urn:schemas-microsoft-com:office:office" xmlns:r="http://schemas.openxmlformats.org/officeDocument/2006/relationships" xmlns:m="http://schemas.openxmlformats.org/officeDocument/2006/math" xmlns:v="urn:schemas-microsoft-com:vml" xmlns:wp14="http://schemas.microsoft.com/office/word/2010/wordprocessingDrawing" xmlns:wp="http://schemas.openxmlformats.org/drawingml/2006/wordprocessingDrawing" xmlns:w10="urn:schemas-microsoft-com:office:word" xmlns:w="http://schemas.openxmlformats.org/wordprocessingml/2006/main" xmlns:w14="http://schemas.microsoft.com/office/word/2010/wordml" xmlns:w15="http://schemas.microsoft.com/office/word/2012/wordml" xmlns:w16cid="http://schemas.microsoft.com/office/word/2016/wordml/cid" xmlns:w16se="http://schemas.microsoft.com/office/word/2015/wordml/symex" xmlns:wpg="http://schemas.microsoft.com/office/word/2010/wordprocessingGroup" xmlns:wpi="http://schemas.microsoft.com/office/word/2010/wordprocessingInk" xmlns:wne="http://schemas.microsoft.com/office/word/2006/wordml" xmlns:wps="http://schemas.microsoft.com/office/word/2010/wordprocessingShape" mc:Ignorable="w14 w15 w16se w16cid wp14">
-  <w:p>
-    <w:pPr>
-      <w:pStyle w:val="Footer"/>
-    </w:pPr>
-  </w:p>
-</w:ftr>
-</file>
-
-<file path=word/footer4.xml><?xml version="1.0" encoding="utf-8"?>
-<w:ftr xmlns:wpc="http://schemas.microsoft.com/office/word/2010/wordprocessingCanvas" xmlns:cx="http://schemas.microsoft.com/office/drawing/2014/chartex" xmlns:cx1="http://schemas.microsoft.com/office/drawing/2015/9/8/chartex" xmlns:cx2="http://schemas.microsoft.com/office/drawing/2015/10/21/chartex" xmlns:cx3="http://schemas.microsoft.com/office/drawing/2016/5/9/chartex" xmlns:cx4="http://schemas.microsoft.com/office/drawing/2016/5/10/chartex" xmlns:cx5="http://schemas.microsoft.com/office/drawing/2016/5/11/chartex" xmlns:cx6="http://schemas.microsoft.com/office/drawing/2016/5/12/chartex" xmlns:cx7="http://schemas.microsoft.com/office/drawing/2016/5/13/chartex" xmlns:cx8="http://schemas.microsoft.com/office/drawing/2016/5/14/chartex" xmlns:mc="http://schemas.openxmlformats.org/markup-compatibility/2006" xmlns:aink="http://schemas.microsoft.com/office/drawing/2016/ink" xmlns:am3d="http://schemas.microsoft.com/office/drawing/2017/model3d" xmlns:o="urn:schemas-microsoft-com:office:office" xmlns:r="http://schemas.openxmlformats.org/officeDocument/2006/relationships" xmlns:m="http://schemas.openxmlformats.org/officeDocument/2006/math" xmlns:v="urn:schemas-microsoft-com:vml" xmlns:wp14="http://schemas.microsoft.com/office/word/2010/wordprocessingDrawing" xmlns:wp="http://schemas.openxmlformats.org/drawingml/2006/wordprocessingDrawing" xmlns:w10="urn:schemas-microsoft-com:office:word" xmlns:w="http://schemas.openxmlformats.org/wordprocessingml/2006/main" xmlns:w14="http://schemas.microsoft.com/office/word/2010/wordml" xmlns:w15="http://schemas.microsoft.com/office/word/2012/wordml" xmlns:w16cid="http://schemas.microsoft.com/office/word/2016/wordml/cid" xmlns:w16se="http://schemas.microsoft.com/office/word/2015/wordml/symex" xmlns:wpg="http://schemas.microsoft.com/office/word/2010/wordprocessingGroup" xmlns:wpi="http://schemas.microsoft.com/office/word/2010/wordprocessingInk" xmlns:wne="http://schemas.microsoft.com/office/word/2006/wordml" xmlns:wps="http://schemas.microsoft.com/office/word/2010/wordprocessingShape" mc:Ignorable="w14 w15 w16se w16cid wp14">
   <w:sdt>
     <w:sdtPr>
       <w:rPr>
@@ -2436,7 +2418,7 @@
 </w:ftr>
 </file>
 
-<file path=word/footer5.xml><?xml version="1.0" encoding="utf-8"?>
+<file path=word/footer4.xml><?xml version="1.0" encoding="utf-8"?>
 <w:ftr xmlns:wpc="http://schemas.microsoft.com/office/word/2010/wordprocessingCanvas" xmlns:cx="http://schemas.microsoft.com/office/drawing/2014/chartex" xmlns:cx1="http://schemas.microsoft.com/office/drawing/2015/9/8/chartex" xmlns:cx2="http://schemas.microsoft.com/office/drawing/2015/10/21/chartex" xmlns:cx3="http://schemas.microsoft.com/office/drawing/2016/5/9/chartex" xmlns:cx4="http://schemas.microsoft.com/office/drawing/2016/5/10/chartex" xmlns:cx5="http://schemas.microsoft.com/office/drawing/2016/5/11/chartex" xmlns:cx6="http://schemas.microsoft.com/office/drawing/2016/5/12/chartex" xmlns:cx7="http://schemas.microsoft.com/office/drawing/2016/5/13/chartex" xmlns:cx8="http://schemas.microsoft.com/office/drawing/2016/5/14/chartex" xmlns:mc="http://schemas.openxmlformats.org/markup-compatibility/2006" xmlns:aink="http://schemas.microsoft.com/office/drawing/2016/ink" xmlns:am3d="http://schemas.microsoft.com/office/drawing/2017/model3d" xmlns:o="urn:schemas-microsoft-com:office:office" xmlns:r="http://schemas.openxmlformats.org/officeDocument/2006/relationships" xmlns:m="http://schemas.openxmlformats.org/officeDocument/2006/math" xmlns:v="urn:schemas-microsoft-com:vml" xmlns:wp14="http://schemas.microsoft.com/office/word/2010/wordprocessingDrawing" xmlns:wp="http://schemas.openxmlformats.org/drawingml/2006/wordprocessingDrawing" xmlns:w10="urn:schemas-microsoft-com:office:word" xmlns:w="http://schemas.openxmlformats.org/wordprocessingml/2006/main" xmlns:w14="http://schemas.microsoft.com/office/word/2010/wordml" xmlns:w15="http://schemas.microsoft.com/office/word/2012/wordml" xmlns:w16cid="http://schemas.microsoft.com/office/word/2016/wordml/cid" xmlns:w16se="http://schemas.microsoft.com/office/word/2015/wordml/symex" xmlns:wpg="http://schemas.microsoft.com/office/word/2010/wordprocessingGroup" xmlns:wpi="http://schemas.microsoft.com/office/word/2010/wordprocessingInk" xmlns:wne="http://schemas.microsoft.com/office/word/2006/wordml" xmlns:wps="http://schemas.microsoft.com/office/word/2010/wordprocessingShape" mc:Ignorable="w14 w15 w16se w16cid wp14">
   <w:sdt>
     <w:sdtPr>
@@ -2503,7 +2485,10 @@
       <w:ind w:right="360"/>
     </w:pPr>
     <w:r>
-      <w:t>Written by Brian Bird, spring 2020.</w:t>
+      <w:t>Written by Brian Bird, spring 2020</w:t>
+    </w:r>
+    <w:r>
+      <w:t>, revised spring 2022.</w:t>
     </w:r>
   </w:p>
 </w:ftr>
@@ -2529,16 +2514,6 @@
 </file>
 
 <file path=word/header1.xml><?xml version="1.0" encoding="utf-8"?>
-<w:hdr xmlns:wpc="http://schemas.microsoft.com/office/word/2010/wordprocessingCanvas" xmlns:cx="http://schemas.microsoft.com/office/drawing/2014/chartex" xmlns:cx1="http://schemas.microsoft.com/office/drawing/2015/9/8/chartex" xmlns:cx2="http://schemas.microsoft.com/office/drawing/2015/10/21/chartex" xmlns:cx3="http://schemas.microsoft.com/office/drawing/2016/5/9/chartex" xmlns:cx4="http://schemas.microsoft.com/office/drawing/2016/5/10/chartex" xmlns:cx5="http://schemas.microsoft.com/office/drawing/2016/5/11/chartex" xmlns:cx6="http://schemas.microsoft.com/office/drawing/2016/5/12/chartex" xmlns:cx7="http://schemas.microsoft.com/office/drawing/2016/5/13/chartex" xmlns:cx8="http://schemas.microsoft.com/office/drawing/2016/5/14/chartex" xmlns:mc="http://schemas.openxmlformats.org/markup-compatibility/2006" xmlns:aink="http://schemas.microsoft.com/office/drawing/2016/ink" xmlns:am3d="http://schemas.microsoft.com/office/drawing/2017/model3d" xmlns:o="urn:schemas-microsoft-com:office:office" xmlns:r="http://schemas.openxmlformats.org/officeDocument/2006/relationships" xmlns:m="http://schemas.openxmlformats.org/officeDocument/2006/math" xmlns:v="urn:schemas-microsoft-com:vml" xmlns:wp14="http://schemas.microsoft.com/office/word/2010/wordprocessingDrawing" xmlns:wp="http://schemas.openxmlformats.org/drawingml/2006/wordprocessingDrawing" xmlns:w10="urn:schemas-microsoft-com:office:word" xmlns:w="http://schemas.openxmlformats.org/wordprocessingml/2006/main" xmlns:w14="http://schemas.microsoft.com/office/word/2010/wordml" xmlns:w15="http://schemas.microsoft.com/office/word/2012/wordml" xmlns:w16cid="http://schemas.microsoft.com/office/word/2016/wordml/cid" xmlns:w16se="http://schemas.microsoft.com/office/word/2015/wordml/symex" xmlns:wpg="http://schemas.microsoft.com/office/word/2010/wordprocessingGroup" xmlns:wpi="http://schemas.microsoft.com/office/word/2010/wordprocessingInk" xmlns:wne="http://schemas.microsoft.com/office/word/2006/wordml" xmlns:wps="http://schemas.microsoft.com/office/word/2010/wordprocessingShape" mc:Ignorable="w14 w15 w16se w16cid wp14">
-  <w:p>
-    <w:pPr>
-      <w:pStyle w:val="Header"/>
-    </w:pPr>
-  </w:p>
-</w:hdr>
-</file>
-
-<file path=word/header2.xml><?xml version="1.0" encoding="utf-8"?>
 <w:hdr xmlns:wpc="http://schemas.microsoft.com/office/word/2010/wordprocessingCanvas" xmlns:cx="http://schemas.microsoft.com/office/drawing/2014/chartex" xmlns:cx1="http://schemas.microsoft.com/office/drawing/2015/9/8/chartex" xmlns:cx2="http://schemas.microsoft.com/office/drawing/2015/10/21/chartex" xmlns:cx3="http://schemas.microsoft.com/office/drawing/2016/5/9/chartex" xmlns:cx4="http://schemas.microsoft.com/office/drawing/2016/5/10/chartex" xmlns:cx5="http://schemas.microsoft.com/office/drawing/2016/5/11/chartex" xmlns:cx6="http://schemas.microsoft.com/office/drawing/2016/5/12/chartex" xmlns:cx7="http://schemas.microsoft.com/office/drawing/2016/5/13/chartex" xmlns:cx8="http://schemas.microsoft.com/office/drawing/2016/5/14/chartex" xmlns:mc="http://schemas.openxmlformats.org/markup-compatibility/2006" xmlns:aink="http://schemas.microsoft.com/office/drawing/2016/ink" xmlns:am3d="http://schemas.microsoft.com/office/drawing/2017/model3d" xmlns:o="urn:schemas-microsoft-com:office:office" xmlns:r="http://schemas.openxmlformats.org/officeDocument/2006/relationships" xmlns:m="http://schemas.openxmlformats.org/officeDocument/2006/math" xmlns:v="urn:schemas-microsoft-com:vml" xmlns:wp14="http://schemas.microsoft.com/office/word/2010/wordprocessingDrawing" xmlns:wp="http://schemas.openxmlformats.org/drawingml/2006/wordprocessingDrawing" xmlns:w10="urn:schemas-microsoft-com:office:word" xmlns:w="http://schemas.openxmlformats.org/wordprocessingml/2006/main" xmlns:w14="http://schemas.microsoft.com/office/word/2010/wordml" xmlns:w15="http://schemas.microsoft.com/office/word/2012/wordml" xmlns:w16cid="http://schemas.microsoft.com/office/word/2016/wordml/cid" xmlns:w16se="http://schemas.microsoft.com/office/word/2015/wordml/symex" xmlns:wpg="http://schemas.microsoft.com/office/word/2010/wordprocessingGroup" xmlns:wpi="http://schemas.microsoft.com/office/word/2010/wordprocessingInk" xmlns:wne="http://schemas.microsoft.com/office/word/2006/wordml" xmlns:wps="http://schemas.microsoft.com/office/word/2010/wordprocessingShape" mc:Ignorable="w14 w15 w16se w16cid wp14">
   <w:p>
     <w:pPr>
@@ -2635,17 +2610,7 @@
 </w:hdr>
 </file>
 
-<file path=word/header3.xml><?xml version="1.0" encoding="utf-8"?>
-<w:hdr xmlns:wpc="http://schemas.microsoft.com/office/word/2010/wordprocessingCanvas" xmlns:cx="http://schemas.microsoft.com/office/drawing/2014/chartex" xmlns:cx1="http://schemas.microsoft.com/office/drawing/2015/9/8/chartex" xmlns:cx2="http://schemas.microsoft.com/office/drawing/2015/10/21/chartex" xmlns:cx3="http://schemas.microsoft.com/office/drawing/2016/5/9/chartex" xmlns:cx4="http://schemas.microsoft.com/office/drawing/2016/5/10/chartex" xmlns:cx5="http://schemas.microsoft.com/office/drawing/2016/5/11/chartex" xmlns:cx6="http://schemas.microsoft.com/office/drawing/2016/5/12/chartex" xmlns:cx7="http://schemas.microsoft.com/office/drawing/2016/5/13/chartex" xmlns:cx8="http://schemas.microsoft.com/office/drawing/2016/5/14/chartex" xmlns:mc="http://schemas.openxmlformats.org/markup-compatibility/2006" xmlns:aink="http://schemas.microsoft.com/office/drawing/2016/ink" xmlns:am3d="http://schemas.microsoft.com/office/drawing/2017/model3d" xmlns:o="urn:schemas-microsoft-com:office:office" xmlns:r="http://schemas.openxmlformats.org/officeDocument/2006/relationships" xmlns:m="http://schemas.openxmlformats.org/officeDocument/2006/math" xmlns:v="urn:schemas-microsoft-com:vml" xmlns:wp14="http://schemas.microsoft.com/office/word/2010/wordprocessingDrawing" xmlns:wp="http://schemas.openxmlformats.org/drawingml/2006/wordprocessingDrawing" xmlns:w10="urn:schemas-microsoft-com:office:word" xmlns:w="http://schemas.openxmlformats.org/wordprocessingml/2006/main" xmlns:w14="http://schemas.microsoft.com/office/word/2010/wordml" xmlns:w15="http://schemas.microsoft.com/office/word/2012/wordml" xmlns:w16cid="http://schemas.microsoft.com/office/word/2016/wordml/cid" xmlns:w16se="http://schemas.microsoft.com/office/word/2015/wordml/symex" xmlns:wpg="http://schemas.microsoft.com/office/word/2010/wordprocessingGroup" xmlns:wpi="http://schemas.microsoft.com/office/word/2010/wordprocessingInk" xmlns:wne="http://schemas.microsoft.com/office/word/2006/wordml" xmlns:wps="http://schemas.microsoft.com/office/word/2010/wordprocessingShape" mc:Ignorable="w14 w15 w16se w16cid wp14">
-  <w:p>
-    <w:pPr>
-      <w:pStyle w:val="Header"/>
-    </w:pPr>
-  </w:p>
-</w:hdr>
-</file>
-
-<file path=word/header4.xml><?xml version="1.0" encoding="utf-8"?>
+<file path=word/header2.xml><?xml version="1.0" encoding="utf-8"?>
 <w:hdr xmlns:wpc="http://schemas.microsoft.com/office/word/2010/wordprocessingCanvas" xmlns:cx="http://schemas.microsoft.com/office/drawing/2014/chartex" xmlns:cx1="http://schemas.microsoft.com/office/drawing/2015/9/8/chartex" xmlns:cx2="http://schemas.microsoft.com/office/drawing/2015/10/21/chartex" xmlns:cx3="http://schemas.microsoft.com/office/drawing/2016/5/9/chartex" xmlns:cx4="http://schemas.microsoft.com/office/drawing/2016/5/10/chartex" xmlns:cx5="http://schemas.microsoft.com/office/drawing/2016/5/11/chartex" xmlns:cx6="http://schemas.microsoft.com/office/drawing/2016/5/12/chartex" xmlns:cx7="http://schemas.microsoft.com/office/drawing/2016/5/13/chartex" xmlns:cx8="http://schemas.microsoft.com/office/drawing/2016/5/14/chartex" xmlns:mc="http://schemas.openxmlformats.org/markup-compatibility/2006" xmlns:aink="http://schemas.microsoft.com/office/drawing/2016/ink" xmlns:am3d="http://schemas.microsoft.com/office/drawing/2017/model3d" xmlns:o="urn:schemas-microsoft-com:office:office" xmlns:r="http://schemas.openxmlformats.org/officeDocument/2006/relationships" xmlns:m="http://schemas.openxmlformats.org/officeDocument/2006/math" xmlns:v="urn:schemas-microsoft-com:vml" xmlns:wp14="http://schemas.microsoft.com/office/word/2010/wordprocessingDrawing" xmlns:wp="http://schemas.openxmlformats.org/drawingml/2006/wordprocessingDrawing" xmlns:w10="urn:schemas-microsoft-com:office:word" xmlns:w="http://schemas.openxmlformats.org/wordprocessingml/2006/main" xmlns:w14="http://schemas.microsoft.com/office/word/2010/wordml" xmlns:w15="http://schemas.microsoft.com/office/word/2012/wordml" xmlns:w16cid="http://schemas.microsoft.com/office/word/2016/wordml/cid" xmlns:w16se="http://schemas.microsoft.com/office/word/2015/wordml/symex" xmlns:wpg="http://schemas.microsoft.com/office/word/2010/wordprocessingGroup" xmlns:wpi="http://schemas.microsoft.com/office/word/2010/wordprocessingInk" xmlns:wne="http://schemas.microsoft.com/office/word/2006/wordml" xmlns:wps="http://schemas.microsoft.com/office/word/2010/wordprocessingShape" mc:Ignorable="w14 w15 w16se w16cid wp14">
   <w:p>
     <w:pPr>
@@ -7542,7 +7507,7 @@
 </file>
 
 <file path=customXml/itemProps1.xml><?xml version="1.0" encoding="utf-8"?>
-<ds:datastoreItem xmlns:ds="http://schemas.openxmlformats.org/officeDocument/2006/customXml" ds:itemID="{4EE4403F-D04D-7D4F-8DAD-7CA96FE2BA35}">
+<ds:datastoreItem xmlns:ds="http://schemas.openxmlformats.org/officeDocument/2006/customXml" ds:itemID="{2DBA0398-066A-9246-9333-3BB850B06F28}">
   <ds:schemaRefs>
     <ds:schemaRef ds:uri="http://schemas.openxmlformats.org/officeDocument/2006/bibliography"/>
   </ds:schemaRefs>

</xml_diff>